<commit_message>
Updating hw syllabus dates
</commit_message>
<xml_diff>
--- a/static/Dallas531Syllabus.docx
+++ b/static/Dallas531Syllabus.docx
@@ -230,11 +230,7 @@
       </w:pPr>
       <w:r>
         <w:rPr/>
-        <w:t xml:space="preserve">Office Hours: </w:t>
-      </w:r>
-      <w:r>
-        <w:rPr/>
-        <w:t>Mon 9:30-10:30, or by appointment</w:t>
+        <w:t>Office Hours: Mon 9:30-10:30, or by appointment</w:t>
       </w:r>
     </w:p>
     <w:p>
@@ -704,8 +700,8 @@
       </w:tblPr>
       <w:tblGrid>
         <w:gridCol w:w="883"/>
-        <w:gridCol w:w="916"/>
-        <w:gridCol w:w="2626"/>
+        <w:gridCol w:w="915"/>
+        <w:gridCol w:w="2627"/>
         <w:gridCol w:w="4317"/>
         <w:gridCol w:w="2643"/>
       </w:tblGrid>
@@ -750,7 +746,7 @@
         </w:tc>
         <w:tc>
           <w:tcPr>
-            <w:tcW w:w="916" w:type="dxa"/>
+            <w:tcW w:w="915" w:type="dxa"/>
             <w:tcBorders>
               <w:top w:val="single" w:sz="4" w:space="0" w:color="666666"/>
               <w:left w:val="single" w:sz="4" w:space="0" w:color="666666"/>
@@ -784,7 +780,7 @@
         </w:tc>
         <w:tc>
           <w:tcPr>
-            <w:tcW w:w="2626" w:type="dxa"/>
+            <w:tcW w:w="2627" w:type="dxa"/>
             <w:tcBorders>
               <w:top w:val="single" w:sz="4" w:space="0" w:color="666666"/>
               <w:left w:val="single" w:sz="4" w:space="0" w:color="666666"/>
@@ -936,7 +932,7 @@
         </w:tc>
         <w:tc>
           <w:tcPr>
-            <w:tcW w:w="916" w:type="dxa"/>
+            <w:tcW w:w="915" w:type="dxa"/>
             <w:tcBorders>
               <w:top w:val="single" w:sz="4" w:space="0" w:color="666666"/>
               <w:left w:val="single" w:sz="4" w:space="0" w:color="666666"/>
@@ -1006,7 +1002,7 @@
         </w:tc>
         <w:tc>
           <w:tcPr>
-            <w:tcW w:w="2626" w:type="dxa"/>
+            <w:tcW w:w="2627" w:type="dxa"/>
             <w:tcBorders>
               <w:top w:val="single" w:sz="4" w:space="0" w:color="666666"/>
               <w:left w:val="single" w:sz="4" w:space="0" w:color="666666"/>
@@ -1139,7 +1135,7 @@
         </w:tc>
         <w:tc>
           <w:tcPr>
-            <w:tcW w:w="916" w:type="dxa"/>
+            <w:tcW w:w="915" w:type="dxa"/>
             <w:tcBorders>
               <w:top w:val="single" w:sz="4" w:space="0" w:color="666666"/>
               <w:left w:val="single" w:sz="4" w:space="0" w:color="666666"/>
@@ -1180,7 +1176,7 @@
         </w:tc>
         <w:tc>
           <w:tcPr>
-            <w:tcW w:w="2626" w:type="dxa"/>
+            <w:tcW w:w="2627" w:type="dxa"/>
             <w:tcBorders>
               <w:top w:val="single" w:sz="4" w:space="0" w:color="666666"/>
               <w:left w:val="single" w:sz="4" w:space="0" w:color="666666"/>
@@ -1311,7 +1307,7 @@
         </w:tc>
         <w:tc>
           <w:tcPr>
-            <w:tcW w:w="916" w:type="dxa"/>
+            <w:tcW w:w="915" w:type="dxa"/>
             <w:tcBorders>
               <w:top w:val="single" w:sz="4" w:space="0" w:color="666666"/>
               <w:left w:val="single" w:sz="4" w:space="0" w:color="666666"/>
@@ -1361,7 +1357,7 @@
         </w:tc>
         <w:tc>
           <w:tcPr>
-            <w:tcW w:w="2626" w:type="dxa"/>
+            <w:tcW w:w="2627" w:type="dxa"/>
             <w:tcBorders>
               <w:top w:val="single" w:sz="4" w:space="0" w:color="666666"/>
               <w:left w:val="single" w:sz="4" w:space="0" w:color="666666"/>
@@ -1448,12 +1444,7 @@
               </w:rPr>
             </w:pPr>
             <w:r>
-              <w:rPr>
-                <w:rFonts w:eastAsia="Verdana" w:cs="Verdana" w:ascii="Verdana" w:hAnsi="Verdana"/>
-                <w:sz w:val="16"/>
-                <w:szCs w:val="16"/>
-              </w:rPr>
-              <w:t>Worksheet 1</w:t>
+              <w:rPr/>
             </w:r>
           </w:p>
         </w:tc>
@@ -1494,7 +1485,7 @@
         </w:tc>
         <w:tc>
           <w:tcPr>
-            <w:tcW w:w="916" w:type="dxa"/>
+            <w:tcW w:w="915" w:type="dxa"/>
             <w:tcBorders>
               <w:top w:val="single" w:sz="4" w:space="0" w:color="666666"/>
               <w:left w:val="single" w:sz="4" w:space="0" w:color="666666"/>
@@ -1555,7 +1546,7 @@
         </w:tc>
         <w:tc>
           <w:tcPr>
-            <w:tcW w:w="2626" w:type="dxa"/>
+            <w:tcW w:w="2627" w:type="dxa"/>
             <w:tcBorders>
               <w:top w:val="single" w:sz="4" w:space="0" w:color="666666"/>
               <w:left w:val="single" w:sz="4" w:space="0" w:color="666666"/>
@@ -1645,15 +1636,7 @@
                 <w:sz w:val="16"/>
                 <w:szCs w:val="16"/>
               </w:rPr>
-              <w:t>02/06</w:t>
-            </w:r>
-            <w:r>
-              <w:rPr>
-                <w:rFonts w:eastAsia="Verdana" w:cs="Verdana" w:ascii="Verdana" w:hAnsi="Verdana"/>
-                <w:sz w:val="16"/>
-                <w:szCs w:val="16"/>
-              </w:rPr>
-              <w:t>: HW 1</w:t>
+              <w:t>02/06: HW 1</w:t>
             </w:r>
           </w:p>
           <w:p>
@@ -1673,15 +1656,7 @@
                 <w:sz w:val="16"/>
                 <w:szCs w:val="16"/>
               </w:rPr>
-              <w:t xml:space="preserve">Worksheet </w:t>
-            </w:r>
-            <w:r>
-              <w:rPr>
-                <w:rFonts w:eastAsia="Verdana" w:cs="Verdana" w:ascii="Verdana" w:hAnsi="Verdana"/>
-                <w:sz w:val="16"/>
-                <w:szCs w:val="16"/>
-              </w:rPr>
-              <w:t>1</w:t>
+              <w:t>Worksheet 1</w:t>
             </w:r>
           </w:p>
           <w:p>
@@ -1742,7 +1717,7 @@
         </w:tc>
         <w:tc>
           <w:tcPr>
-            <w:tcW w:w="916" w:type="dxa"/>
+            <w:tcW w:w="915" w:type="dxa"/>
             <w:tcBorders>
               <w:top w:val="single" w:sz="4" w:space="0" w:color="666666"/>
               <w:left w:val="single" w:sz="4" w:space="0" w:color="666666"/>
@@ -1775,7 +1750,7 @@
         </w:tc>
         <w:tc>
           <w:tcPr>
-            <w:tcW w:w="2626" w:type="dxa"/>
+            <w:tcW w:w="2627" w:type="dxa"/>
             <w:tcBorders>
               <w:top w:val="single" w:sz="4" w:space="0" w:color="666666"/>
               <w:left w:val="single" w:sz="4" w:space="0" w:color="666666"/>
@@ -1867,15 +1842,7 @@
                 <w:sz w:val="16"/>
                 <w:szCs w:val="16"/>
               </w:rPr>
-              <w:t xml:space="preserve">Worksheet </w:t>
-            </w:r>
-            <w:r>
-              <w:rPr>
-                <w:rFonts w:eastAsia="Verdana" w:cs="Verdana" w:ascii="Verdana" w:hAnsi="Verdana"/>
-                <w:sz w:val="16"/>
-                <w:szCs w:val="16"/>
-              </w:rPr>
-              <w:t>2</w:t>
+              <w:t>Worksheet 2</w:t>
             </w:r>
           </w:p>
         </w:tc>
@@ -1916,7 +1883,7 @@
         </w:tc>
         <w:tc>
           <w:tcPr>
-            <w:tcW w:w="916" w:type="dxa"/>
+            <w:tcW w:w="915" w:type="dxa"/>
             <w:tcBorders>
               <w:top w:val="single" w:sz="4" w:space="0" w:color="666666"/>
               <w:left w:val="single" w:sz="4" w:space="0" w:color="666666"/>
@@ -1948,7 +1915,7 @@
         </w:tc>
         <w:tc>
           <w:tcPr>
-            <w:tcW w:w="2626" w:type="dxa"/>
+            <w:tcW w:w="2627" w:type="dxa"/>
             <w:tcBorders>
               <w:top w:val="single" w:sz="4" w:space="0" w:color="666666"/>
               <w:left w:val="single" w:sz="4" w:space="0" w:color="666666"/>
@@ -2054,15 +2021,7 @@
                 <w:sz w:val="16"/>
                 <w:szCs w:val="16"/>
               </w:rPr>
-              <w:t xml:space="preserve">Worksheet </w:t>
-            </w:r>
-            <w:r>
-              <w:rPr>
-                <w:rFonts w:eastAsia="Verdana" w:cs="Verdana" w:ascii="Verdana" w:hAnsi="Verdana"/>
-                <w:sz w:val="16"/>
-                <w:szCs w:val="16"/>
-              </w:rPr>
-              <w:t>3</w:t>
+              <w:t>Worksheet 3</w:t>
             </w:r>
           </w:p>
         </w:tc>
@@ -2102,7 +2061,7 @@
         </w:tc>
         <w:tc>
           <w:tcPr>
-            <w:tcW w:w="916" w:type="dxa"/>
+            <w:tcW w:w="915" w:type="dxa"/>
             <w:tcBorders>
               <w:top w:val="single" w:sz="4" w:space="0" w:color="666666"/>
               <w:left w:val="single" w:sz="4" w:space="0" w:color="666666"/>
@@ -2135,7 +2094,7 @@
         </w:tc>
         <w:tc>
           <w:tcPr>
-            <w:tcW w:w="2626" w:type="dxa"/>
+            <w:tcW w:w="2627" w:type="dxa"/>
             <w:tcBorders>
               <w:top w:val="single" w:sz="4" w:space="0" w:color="666666"/>
               <w:left w:val="single" w:sz="4" w:space="0" w:color="666666"/>
@@ -2162,7 +2121,7 @@
                 <w:sz w:val="16"/>
                 <w:szCs w:val="16"/>
               </w:rPr>
-              <w:t>Parasite aggregation and burdenLab 5: Diagnostic Testing: Identifying Helminth parasites in wildlife</w:t>
+              <w:t>Parasite aggregation and burden</w:t>
             </w:r>
           </w:p>
         </w:tc>
@@ -2195,7 +2154,23 @@
                 <w:sz w:val="16"/>
                 <w:szCs w:val="16"/>
               </w:rPr>
-              <w:t>Lab 6: Disease Modeling I</w:t>
+              <w:t xml:space="preserve">Lab </w:t>
+            </w:r>
+            <w:r>
+              <w:rPr>
+                <w:rFonts w:eastAsia="Verdana" w:cs="Verdana" w:ascii="Verdana" w:hAnsi="Verdana"/>
+                <w:sz w:val="16"/>
+                <w:szCs w:val="16"/>
+              </w:rPr>
+              <w:t>5</w:t>
+            </w:r>
+            <w:r>
+              <w:rPr>
+                <w:rFonts w:eastAsia="Verdana" w:cs="Verdana" w:ascii="Verdana" w:hAnsi="Verdana"/>
+                <w:sz w:val="16"/>
+                <w:szCs w:val="16"/>
+              </w:rPr>
+              <w:t>: Disease Modeling I</w:t>
             </w:r>
           </w:p>
         </w:tc>
@@ -2227,15 +2202,7 @@
                 <w:sz w:val="16"/>
                 <w:szCs w:val="16"/>
               </w:rPr>
-              <w:t xml:space="preserve">Worksheet </w:t>
-            </w:r>
-            <w:r>
-              <w:rPr>
-                <w:rFonts w:eastAsia="Verdana" w:cs="Verdana" w:ascii="Verdana" w:hAnsi="Verdana"/>
-                <w:sz w:val="16"/>
-                <w:szCs w:val="16"/>
-              </w:rPr>
-              <w:t>4</w:t>
+              <w:t>Worksheet 4</w:t>
             </w:r>
           </w:p>
         </w:tc>
@@ -2274,7 +2241,7 @@
         </w:tc>
         <w:tc>
           <w:tcPr>
-            <w:tcW w:w="916" w:type="dxa"/>
+            <w:tcW w:w="915" w:type="dxa"/>
             <w:tcBorders>
               <w:top w:val="single" w:sz="4" w:space="0" w:color="666666"/>
               <w:left w:val="single" w:sz="4" w:space="0" w:color="666666"/>
@@ -2306,7 +2273,7 @@
         </w:tc>
         <w:tc>
           <w:tcPr>
-            <w:tcW w:w="2626" w:type="dxa"/>
+            <w:tcW w:w="2627" w:type="dxa"/>
             <w:tcBorders>
               <w:top w:val="single" w:sz="4" w:space="0" w:color="666666"/>
               <w:left w:val="single" w:sz="4" w:space="0" w:color="666666"/>
@@ -2395,39 +2362,25 @@
                 <w:sz w:val="16"/>
                 <w:szCs w:val="16"/>
               </w:rPr>
-              <w:t>Midterm Exam (</w:t>
-            </w:r>
-            <w:r>
-              <w:rPr>
-                <w:rFonts w:eastAsia="Verdana" w:cs="Verdana" w:ascii="Verdana" w:hAnsi="Verdana"/>
-                <w:sz w:val="16"/>
-                <w:szCs w:val="16"/>
-              </w:rPr>
-              <w:t>03</w:t>
-            </w:r>
-            <w:r>
-              <w:rPr>
-                <w:rFonts w:eastAsia="Verdana" w:cs="Verdana" w:ascii="Verdana" w:hAnsi="Verdana"/>
-                <w:sz w:val="16"/>
-                <w:szCs w:val="16"/>
-              </w:rPr>
-              <w:t>/</w:t>
-            </w:r>
-            <w:r>
-              <w:rPr>
-                <w:rFonts w:eastAsia="Verdana" w:cs="Verdana" w:ascii="Verdana" w:hAnsi="Verdana"/>
-                <w:sz w:val="16"/>
-                <w:szCs w:val="16"/>
-              </w:rPr>
-              <w:t>06</w:t>
-            </w:r>
-            <w:r>
-              <w:rPr>
-                <w:rFonts w:eastAsia="Verdana" w:cs="Verdana" w:ascii="Verdana" w:hAnsi="Verdana"/>
-                <w:sz w:val="16"/>
-                <w:szCs w:val="16"/>
-              </w:rPr>
-              <w:t>)</w:t>
+              <w:t xml:space="preserve">3/04: </w:t>
+            </w:r>
+            <w:r>
+              <w:rPr>
+                <w:rFonts w:eastAsia="Verdana" w:cs="Verdana" w:ascii="Verdana" w:hAnsi="Verdana"/>
+                <w:sz w:val="16"/>
+                <w:szCs w:val="16"/>
+              </w:rPr>
+              <w:t>HW</w:t>
+            </w:r>
+            <w:r>
+              <w:rPr>
+                <w:rFonts w:eastAsia="Verdana" w:cs="Verdana" w:ascii="Verdana" w:hAnsi="Verdana"/>
+                <w:sz w:val="16"/>
+                <w:szCs w:val="16"/>
+              </w:rPr>
+              <w:t xml:space="preserve"> 2</w:t>
+              <w:br/>
+              <w:t>Midterm Exam (03/06)</w:t>
             </w:r>
           </w:p>
           <w:p>
@@ -2447,15 +2400,7 @@
                 <w:sz w:val="16"/>
                 <w:szCs w:val="16"/>
               </w:rPr>
-              <w:t xml:space="preserve">Worksheet </w:t>
-            </w:r>
-            <w:r>
-              <w:rPr>
-                <w:rFonts w:eastAsia="Verdana" w:cs="Verdana" w:ascii="Verdana" w:hAnsi="Verdana"/>
-                <w:sz w:val="16"/>
-                <w:szCs w:val="16"/>
-              </w:rPr>
-              <w:t>5</w:t>
+              <w:t>Worksheet 5</w:t>
             </w:r>
           </w:p>
         </w:tc>
@@ -2496,7 +2441,7 @@
         </w:tc>
         <w:tc>
           <w:tcPr>
-            <w:tcW w:w="916" w:type="dxa"/>
+            <w:tcW w:w="915" w:type="dxa"/>
             <w:tcBorders>
               <w:top w:val="single" w:sz="4" w:space="0" w:color="666666"/>
               <w:left w:val="single" w:sz="4" w:space="0" w:color="666666"/>
@@ -2528,7 +2473,7 @@
         </w:tc>
         <w:tc>
           <w:tcPr>
-            <w:tcW w:w="2626" w:type="dxa"/>
+            <w:tcW w:w="2627" w:type="dxa"/>
             <w:tcBorders>
               <w:top w:val="single" w:sz="4" w:space="0" w:color="666666"/>
               <w:left w:val="single" w:sz="4" w:space="0" w:color="666666"/>
@@ -2570,12 +2515,15 @@
               <w:widowControl w:val="false"/>
               <w:jc w:val="center"/>
               <w:rPr>
-                <w:highlight w:val="none"/>
-                <w:shd w:fill="auto" w:val="clear"/>
-              </w:rPr>
-            </w:pPr>
-            <w:r>
-              <w:rPr>
+                <w:b/>
+                <w:b/>
+                <w:bCs/>
+              </w:rPr>
+            </w:pPr>
+            <w:r>
+              <w:rPr>
+                <w:b/>
+                <w:bCs/>
                 <w:shd w:fill="auto" w:val="clear"/>
               </w:rPr>
               <w:t>Spring break</w:t>
@@ -2643,7 +2591,7 @@
         </w:tc>
         <w:tc>
           <w:tcPr>
-            <w:tcW w:w="916" w:type="dxa"/>
+            <w:tcW w:w="915" w:type="dxa"/>
             <w:tcBorders>
               <w:left w:val="single" w:sz="4" w:space="0" w:color="666666"/>
               <w:bottom w:val="single" w:sz="4" w:space="0" w:color="666666"/>
@@ -2674,7 +2622,7 @@
         </w:tc>
         <w:tc>
           <w:tcPr>
-            <w:tcW w:w="2626" w:type="dxa"/>
+            <w:tcW w:w="2627" w:type="dxa"/>
             <w:tcBorders>
               <w:left w:val="single" w:sz="4" w:space="0" w:color="666666"/>
               <w:bottom w:val="single" w:sz="4" w:space="0" w:color="666666"/>
@@ -2699,7 +2647,7 @@
                 <w:sz w:val="16"/>
                 <w:szCs w:val="16"/>
               </w:rPr>
-              <w:t>Vector-borne diseaseLab 7: Disease Modeling II</w:t>
+              <w:t>Vector-borne disease Lab 7: Disease Modeling II</w:t>
             </w:r>
           </w:p>
         </w:tc>
@@ -2729,7 +2677,23 @@
                 <w:sz w:val="16"/>
                 <w:szCs w:val="16"/>
               </w:rPr>
-              <w:t>Lab 8: Disease Modeling Wrap Up: Presentations + Case Study</w:t>
+              <w:t xml:space="preserve">Lab </w:t>
+            </w:r>
+            <w:r>
+              <w:rPr>
+                <w:rFonts w:eastAsia="Verdana" w:cs="Verdana" w:ascii="Verdana" w:hAnsi="Verdana"/>
+                <w:sz w:val="16"/>
+                <w:szCs w:val="16"/>
+              </w:rPr>
+              <w:t>7</w:t>
+            </w:r>
+            <w:r>
+              <w:rPr>
+                <w:rFonts w:eastAsia="Verdana" w:cs="Verdana" w:ascii="Verdana" w:hAnsi="Verdana"/>
+                <w:sz w:val="16"/>
+                <w:szCs w:val="16"/>
+              </w:rPr>
+              <w:t>: Disease Modeling Wrap Up: Presentations + Case Study</w:t>
             </w:r>
           </w:p>
         </w:tc>
@@ -2745,12 +2709,7 @@
           <w:p>
             <w:pPr>
               <w:pStyle w:val="LOnormal"/>
-              <w:keepNext w:val="false"/>
-              <w:keepLines w:val="false"/>
-              <w:widowControl w:val="false"/>
-              <w:shd w:val="clear" w:fill="auto"/>
-              <w:spacing w:lineRule="auto" w:line="240" w:before="0" w:after="0"/>
-              <w:ind w:left="0" w:right="0" w:hanging="0"/>
+              <w:widowControl w:val="false"/>
               <w:jc w:val="center"/>
               <w:rPr>
                 <w:rFonts w:ascii="Verdana" w:hAnsi="Verdana" w:eastAsia="Verdana" w:cs="Verdana"/>
@@ -2764,51 +2723,7 @@
                 <w:sz w:val="16"/>
                 <w:szCs w:val="16"/>
               </w:rPr>
-              <w:t>3/</w:t>
-            </w:r>
-            <w:r>
-              <w:rPr>
-                <w:rFonts w:eastAsia="Verdana" w:cs="Verdana" w:ascii="Verdana" w:hAnsi="Verdana"/>
-                <w:sz w:val="16"/>
-                <w:szCs w:val="16"/>
-              </w:rPr>
-              <w:t>20</w:t>
-            </w:r>
-            <w:r>
-              <w:rPr>
-                <w:rFonts w:eastAsia="Verdana" w:cs="Verdana" w:ascii="Verdana" w:hAnsi="Verdana"/>
-                <w:sz w:val="16"/>
-                <w:szCs w:val="16"/>
-              </w:rPr>
-              <w:t>: HW 2</w:t>
-            </w:r>
-          </w:p>
-          <w:p>
-            <w:pPr>
-              <w:pStyle w:val="LOnormal"/>
-              <w:widowControl w:val="false"/>
-              <w:jc w:val="center"/>
-              <w:rPr>
-                <w:rFonts w:ascii="Verdana" w:hAnsi="Verdana" w:eastAsia="Verdana" w:cs="Verdana"/>
-                <w:sz w:val="16"/>
-                <w:szCs w:val="16"/>
-              </w:rPr>
-            </w:pPr>
-            <w:r>
-              <w:rPr>
-                <w:rFonts w:eastAsia="Verdana" w:cs="Verdana" w:ascii="Verdana" w:hAnsi="Verdana"/>
-                <w:sz w:val="16"/>
-                <w:szCs w:val="16"/>
-              </w:rPr>
-              <w:t xml:space="preserve">Worksheet </w:t>
-            </w:r>
-            <w:r>
-              <w:rPr>
-                <w:rFonts w:eastAsia="Verdana" w:cs="Verdana" w:ascii="Verdana" w:hAnsi="Verdana"/>
-                <w:sz w:val="16"/>
-                <w:szCs w:val="16"/>
-              </w:rPr>
-              <w:t>6</w:t>
+              <w:t>Worksheet 6</w:t>
             </w:r>
           </w:p>
         </w:tc>
@@ -2848,7 +2763,7 @@
         </w:tc>
         <w:tc>
           <w:tcPr>
-            <w:tcW w:w="916" w:type="dxa"/>
+            <w:tcW w:w="915" w:type="dxa"/>
             <w:tcBorders>
               <w:top w:val="single" w:sz="4" w:space="0" w:color="666666"/>
               <w:left w:val="single" w:sz="4" w:space="0" w:color="666666"/>
@@ -2881,7 +2796,7 @@
         </w:tc>
         <w:tc>
           <w:tcPr>
-            <w:tcW w:w="2626" w:type="dxa"/>
+            <w:tcW w:w="2627" w:type="dxa"/>
             <w:tcBorders>
               <w:top w:val="single" w:sz="4" w:space="0" w:color="666666"/>
               <w:left w:val="single" w:sz="4" w:space="0" w:color="666666"/>
@@ -2960,7 +2875,23 @@
                 <w:sz w:val="16"/>
                 <w:szCs w:val="16"/>
               </w:rPr>
-              <w:t>Lab 5: Diagnostic Testing: Identifying Helminth parasites in wildlife</w:t>
+              <w:t xml:space="preserve">Lab </w:t>
+            </w:r>
+            <w:r>
+              <w:rPr>
+                <w:rFonts w:eastAsia="Verdana" w:cs="Verdana" w:ascii="Verdana" w:hAnsi="Verdana"/>
+                <w:sz w:val="16"/>
+                <w:szCs w:val="16"/>
+              </w:rPr>
+              <w:t>8</w:t>
+            </w:r>
+            <w:r>
+              <w:rPr>
+                <w:rFonts w:eastAsia="Verdana" w:cs="Verdana" w:ascii="Verdana" w:hAnsi="Verdana"/>
+                <w:sz w:val="16"/>
+                <w:szCs w:val="16"/>
+              </w:rPr>
+              <w:t>: Diagnostic Testing: Identifying Helminth parasites in wildlife</w:t>
             </w:r>
           </w:p>
         </w:tc>
@@ -2992,15 +2923,7 @@
                 <w:sz w:val="16"/>
                 <w:szCs w:val="16"/>
               </w:rPr>
-              <w:t xml:space="preserve">Worksheet </w:t>
-            </w:r>
-            <w:r>
-              <w:rPr>
-                <w:rFonts w:eastAsia="Verdana" w:cs="Verdana" w:ascii="Verdana" w:hAnsi="Verdana"/>
-                <w:sz w:val="16"/>
-                <w:szCs w:val="16"/>
-              </w:rPr>
-              <w:t>7</w:t>
+              <w:t>Worksheet 7</w:t>
             </w:r>
           </w:p>
         </w:tc>
@@ -3041,7 +2964,7 @@
         </w:tc>
         <w:tc>
           <w:tcPr>
-            <w:tcW w:w="916" w:type="dxa"/>
+            <w:tcW w:w="915" w:type="dxa"/>
             <w:tcBorders>
               <w:top w:val="single" w:sz="4" w:space="0" w:color="666666"/>
               <w:left w:val="single" w:sz="4" w:space="0" w:color="666666"/>
@@ -3073,7 +2996,7 @@
         </w:tc>
         <w:tc>
           <w:tcPr>
-            <w:tcW w:w="2626" w:type="dxa"/>
+            <w:tcW w:w="2627" w:type="dxa"/>
             <w:tcBorders>
               <w:top w:val="single" w:sz="4" w:space="0" w:color="666666"/>
               <w:left w:val="single" w:sz="4" w:space="0" w:color="666666"/>
@@ -3161,15 +3084,7 @@
                 <w:sz w:val="16"/>
                 <w:szCs w:val="16"/>
               </w:rPr>
-              <w:t xml:space="preserve">Worksheet </w:t>
-            </w:r>
-            <w:r>
-              <w:rPr>
-                <w:rFonts w:eastAsia="Verdana" w:cs="Verdana" w:ascii="Verdana" w:hAnsi="Verdana"/>
-                <w:sz w:val="16"/>
-                <w:szCs w:val="16"/>
-              </w:rPr>
-              <w:t>8</w:t>
+              <w:t>Worksheet 8</w:t>
             </w:r>
           </w:p>
         </w:tc>
@@ -3209,7 +3124,7 @@
         </w:tc>
         <w:tc>
           <w:tcPr>
-            <w:tcW w:w="916" w:type="dxa"/>
+            <w:tcW w:w="915" w:type="dxa"/>
             <w:tcBorders>
               <w:top w:val="single" w:sz="4" w:space="0" w:color="666666"/>
               <w:left w:val="single" w:sz="4" w:space="0" w:color="666666"/>
@@ -3242,7 +3157,7 @@
         </w:tc>
         <w:tc>
           <w:tcPr>
-            <w:tcW w:w="2626" w:type="dxa"/>
+            <w:tcW w:w="2627" w:type="dxa"/>
             <w:tcBorders>
               <w:top w:val="single" w:sz="4" w:space="0" w:color="666666"/>
               <w:left w:val="single" w:sz="4" w:space="0" w:color="666666"/>
@@ -3334,23 +3249,7 @@
                 <w:sz w:val="16"/>
                 <w:szCs w:val="16"/>
               </w:rPr>
-              <w:t>4/</w:t>
-            </w:r>
-            <w:r>
-              <w:rPr>
-                <w:rFonts w:eastAsia="Verdana" w:cs="Verdana" w:ascii="Verdana" w:hAnsi="Verdana"/>
-                <w:sz w:val="16"/>
-                <w:szCs w:val="16"/>
-              </w:rPr>
-              <w:t>10</w:t>
-            </w:r>
-            <w:r>
-              <w:rPr>
-                <w:rFonts w:eastAsia="Verdana" w:cs="Verdana" w:ascii="Verdana" w:hAnsi="Verdana"/>
-                <w:sz w:val="16"/>
-                <w:szCs w:val="16"/>
-              </w:rPr>
-              <w:t>: HW 3</w:t>
+              <w:t>4/10: HW 3</w:t>
             </w:r>
           </w:p>
           <w:p>
@@ -3370,15 +3269,7 @@
                 <w:sz w:val="16"/>
                 <w:szCs w:val="16"/>
               </w:rPr>
-              <w:t xml:space="preserve">Worksheet </w:t>
-            </w:r>
-            <w:r>
-              <w:rPr>
-                <w:rFonts w:eastAsia="Verdana" w:cs="Verdana" w:ascii="Verdana" w:hAnsi="Verdana"/>
-                <w:sz w:val="16"/>
-                <w:szCs w:val="16"/>
-              </w:rPr>
-              <w:t>9</w:t>
+              <w:t>Worksheet 9</w:t>
             </w:r>
           </w:p>
         </w:tc>
@@ -3419,7 +3310,7 @@
         </w:tc>
         <w:tc>
           <w:tcPr>
-            <w:tcW w:w="916" w:type="dxa"/>
+            <w:tcW w:w="915" w:type="dxa"/>
             <w:tcBorders>
               <w:top w:val="single" w:sz="4" w:space="0" w:color="666666"/>
               <w:left w:val="single" w:sz="4" w:space="0" w:color="666666"/>
@@ -3451,7 +3342,7 @@
         </w:tc>
         <w:tc>
           <w:tcPr>
-            <w:tcW w:w="2626" w:type="dxa"/>
+            <w:tcW w:w="2627" w:type="dxa"/>
             <w:tcBorders>
               <w:top w:val="single" w:sz="4" w:space="0" w:color="666666"/>
               <w:left w:val="single" w:sz="4" w:space="0" w:color="666666"/>
@@ -3539,15 +3430,7 @@
                 <w:sz w:val="16"/>
                 <w:szCs w:val="16"/>
               </w:rPr>
-              <w:t>Worksheet 1</w:t>
-            </w:r>
-            <w:r>
-              <w:rPr>
-                <w:rFonts w:eastAsia="Verdana" w:cs="Verdana" w:ascii="Verdana" w:hAnsi="Verdana"/>
-                <w:sz w:val="16"/>
-                <w:szCs w:val="16"/>
-              </w:rPr>
-              <w:t>0</w:t>
+              <w:t>Worksheet 10</w:t>
             </w:r>
           </w:p>
         </w:tc>
@@ -3589,7 +3472,7 @@
         </w:tc>
         <w:tc>
           <w:tcPr>
-            <w:tcW w:w="916" w:type="dxa"/>
+            <w:tcW w:w="915" w:type="dxa"/>
             <w:tcBorders>
               <w:top w:val="single" w:sz="4" w:space="0" w:color="666666"/>
               <w:left w:val="single" w:sz="4" w:space="0" w:color="666666"/>
@@ -3622,7 +3505,7 @@
         </w:tc>
         <w:tc>
           <w:tcPr>
-            <w:tcW w:w="2626" w:type="dxa"/>
+            <w:tcW w:w="2627" w:type="dxa"/>
             <w:tcBorders>
               <w:top w:val="single" w:sz="4" w:space="0" w:color="666666"/>
               <w:left w:val="single" w:sz="4" w:space="0" w:color="666666"/>
@@ -3742,23 +3625,7 @@
                 <w:sz w:val="16"/>
                 <w:szCs w:val="16"/>
               </w:rPr>
-              <w:t>4/2</w:t>
-            </w:r>
-            <w:r>
-              <w:rPr>
-                <w:rFonts w:eastAsia="Verdana" w:cs="Verdana" w:ascii="Verdana" w:hAnsi="Verdana"/>
-                <w:sz w:val="16"/>
-                <w:szCs w:val="16"/>
-              </w:rPr>
-              <w:t>4</w:t>
-            </w:r>
-            <w:r>
-              <w:rPr>
-                <w:rFonts w:eastAsia="Verdana" w:cs="Verdana" w:ascii="Verdana" w:hAnsi="Verdana"/>
-                <w:sz w:val="16"/>
-                <w:szCs w:val="16"/>
-              </w:rPr>
-              <w:t>: HW 4</w:t>
+              <w:t>4/24: HW 4</w:t>
             </w:r>
           </w:p>
           <w:p>
@@ -3778,39 +3645,7 @@
                 <w:sz w:val="16"/>
                 <w:szCs w:val="16"/>
               </w:rPr>
-              <w:t>Worksheet 1</w:t>
-            </w:r>
-            <w:r>
-              <w:rPr>
-                <w:rFonts w:eastAsia="Verdana" w:cs="Verdana" w:ascii="Verdana" w:hAnsi="Verdana"/>
-                <w:sz w:val="16"/>
-                <w:szCs w:val="16"/>
-              </w:rPr>
-              <w:t>2</w:t>
-            </w:r>
-            <w:r>
-              <w:rPr>
-                <w:rFonts w:eastAsia="Verdana" w:cs="Verdana" w:ascii="Verdana" w:hAnsi="Verdana"/>
-                <w:sz w:val="16"/>
-                <w:szCs w:val="16"/>
-              </w:rPr>
-              <w:t xml:space="preserve"> (Due 04/2</w:t>
-            </w:r>
-            <w:r>
-              <w:rPr>
-                <w:rFonts w:eastAsia="Verdana" w:cs="Verdana" w:ascii="Verdana" w:hAnsi="Verdana"/>
-                <w:sz w:val="16"/>
-                <w:szCs w:val="16"/>
-              </w:rPr>
-              <w:t>8</w:t>
-            </w:r>
-            <w:r>
-              <w:rPr>
-                <w:rFonts w:eastAsia="Verdana" w:cs="Verdana" w:ascii="Verdana" w:hAnsi="Verdana"/>
-                <w:sz w:val="16"/>
-                <w:szCs w:val="16"/>
-              </w:rPr>
-              <w:t>)</w:t>
+              <w:t>Worksheet 12 (Due 04/28)</w:t>
             </w:r>
           </w:p>
         </w:tc>

</xml_diff>